<commit_message>
Updated repository Link in TIFR doc
Subhajit Sahu. 12 Jan, 2013.
</commit_message>
<xml_diff>
--- a/TIFR Topic_sm.docx
+++ b/TIFR Topic_sm.docx
@@ -139,50 +139,60 @@
         </w:rPr>
         <w:t xml:space="preserve">It </w:t>
       </w:r>
+      <w:r>
+        <w:rPr>
+          <w:sz w:val="24"/>
+          <w:szCs w:val="24"/>
+        </w:rPr>
+        <w:t>could</w:t>
+      </w:r>
+      <w:r>
+        <w:rPr>
+          <w:sz w:val="24"/>
+          <w:szCs w:val="24"/>
+        </w:rPr>
+        <w:t xml:space="preserve"> then</w:t>
+      </w:r>
+      <w:r>
+        <w:rPr>
+          <w:sz w:val="24"/>
+          <w:szCs w:val="24"/>
+        </w:rPr>
+        <w:t xml:space="preserve"> be used by intranet</w:t>
+      </w:r>
+      <w:r>
+        <w:rPr>
+          <w:sz w:val="24"/>
+          <w:szCs w:val="24"/>
+        </w:rPr>
+        <w:t xml:space="preserve"> users</w:t>
+      </w:r>
+      <w:r>
+        <w:rPr>
+          <w:sz w:val="24"/>
+          <w:szCs w:val="24"/>
+        </w:rPr>
+        <w:t xml:space="preserve"> to access internet.</w:t>
+      </w:r>
+      <w:r>
+        <w:rPr>
+          <w:sz w:val="24"/>
+          <w:szCs w:val="24"/>
+        </w:rPr>
+        <w:t xml:space="preserve"> For full project report, please visit: </w:t>
+      </w:r>
+      <w:hyperlink r:id="rId6" w:history="1">
+        <w:r>
+          <w:rPr>
+            <w:rStyle w:val="Hyperlink"/>
+            <w:sz w:val="24"/>
+            <w:szCs w:val="24"/>
+          </w:rPr>
+          <w:t>https://github.com/wolfram77/Khali.git</w:t>
+        </w:r>
+      </w:hyperlink>
       <w:bookmarkStart w:id="0" w:name="_GoBack"/>
       <w:bookmarkEnd w:id="0"/>
-      <w:r>
-        <w:rPr>
-          <w:sz w:val="24"/>
-          <w:szCs w:val="24"/>
-        </w:rPr>
-        <w:t>could</w:t>
-      </w:r>
-      <w:r>
-        <w:rPr>
-          <w:sz w:val="24"/>
-          <w:szCs w:val="24"/>
-        </w:rPr>
-        <w:t xml:space="preserve"> then</w:t>
-      </w:r>
-      <w:r>
-        <w:rPr>
-          <w:sz w:val="24"/>
-          <w:szCs w:val="24"/>
-        </w:rPr>
-        <w:t xml:space="preserve"> be used by intranet</w:t>
-      </w:r>
-      <w:r>
-        <w:rPr>
-          <w:sz w:val="24"/>
-          <w:szCs w:val="24"/>
-        </w:rPr>
-        <w:t xml:space="preserve"> users</w:t>
-      </w:r>
-      <w:r>
-        <w:rPr>
-          <w:sz w:val="24"/>
-          <w:szCs w:val="24"/>
-        </w:rPr>
-        <w:t xml:space="preserve"> to access internet.</w:t>
-      </w:r>
-      <w:r>
-        <w:rPr>
-          <w:sz w:val="24"/>
-          <w:szCs w:val="24"/>
-        </w:rPr>
-        <w:t xml:space="preserve"> For full project report, please visit: http://</w:t>
-      </w:r>
     </w:p>
     <w:p>
       <w:pPr>
@@ -204,6 +214,7 @@
       <w:pPr>
         <w:jc w:val="both"/>
         <w:rPr>
+          <w:b/>
           <w:sz w:val="24"/>
           <w:szCs w:val="24"/>
         </w:rPr>
@@ -514,6 +525,17 @@
       <w:contextualSpacing/>
     </w:pPr>
   </w:style>
+  <w:style w:type="character" w:styleId="Hyperlink">
+    <w:name w:val="Hyperlink"/>
+    <w:basedOn w:val="DefaultParagraphFont"/>
+    <w:uiPriority w:val="99"/>
+    <w:unhideWhenUsed/>
+    <w:rsid w:val="00F46615"/>
+    <w:rPr>
+      <w:color w:val="0000FF" w:themeColor="hyperlink"/>
+      <w:u w:val="single"/>
+    </w:rPr>
+  </w:style>
 </w:styles>
 </file>
 
@@ -714,6 +736,17 @@
       <w:ind w:left="720"/>
       <w:contextualSpacing/>
     </w:pPr>
+  </w:style>
+  <w:style w:type="character" w:styleId="Hyperlink">
+    <w:name w:val="Hyperlink"/>
+    <w:basedOn w:val="DefaultParagraphFont"/>
+    <w:uiPriority w:val="99"/>
+    <w:unhideWhenUsed/>
+    <w:rsid w:val="00F46615"/>
+    <w:rPr>
+      <w:color w:val="0000FF" w:themeColor="hyperlink"/>
+      <w:u w:val="single"/>
+    </w:rPr>
   </w:style>
 </w:styles>
 </file>

</xml_diff>